<commit_message>
Ambas actividades enviadas con, tengo una oportunidad más para cambiar algo
</commit_message>
<xml_diff>
--- a/Garcia_SnakeViral_2022_Nature/submission/version1/Actividad2_JuanCarlos.docx
+++ b/Garcia_SnakeViral_2022_Nature/submission/version1/Actividad2_JuanCarlos.docx
@@ -5084,7 +5084,25 @@
           <w:bCs/>
           <w:color w:val="000000" w:themeColor="text1"/>
         </w:rPr>
-        <w:t>imágenes y no sea tan larga</w:t>
+        <w:t>imágenes y no sea</w:t>
+      </w:r>
+      <w:r>
+        <w:rPr>
+          <w:rFonts w:ascii="Visuelt Pro Light" w:hAnsi="Visuelt Pro Light" w:cs="Times New Roman"/>
+          <w:b/>
+          <w:bCs/>
+          <w:color w:val="000000" w:themeColor="text1"/>
+        </w:rPr>
+        <w:t>n</w:t>
+      </w:r>
+      <w:r>
+        <w:rPr>
+          <w:rFonts w:ascii="Visuelt Pro Light" w:hAnsi="Visuelt Pro Light" w:cs="Times New Roman"/>
+          <w:b/>
+          <w:bCs/>
+          <w:color w:val="000000" w:themeColor="text1"/>
+        </w:rPr>
+        <w:t xml:space="preserve"> tan larga</w:t>
       </w:r>
       <w:r>
         <w:rPr>
@@ -8238,7 +8256,13 @@
         </w:rPr>
       </w:pPr>
       <w:r>
-        <w:t>Figura 4. Información resumida de la Licencia MIT.</w:t>
+        <w:t xml:space="preserve">Figura </w:t>
+      </w:r>
+      <w:r>
+        <w:t>3</w:t>
+      </w:r>
+      <w:r>
+        <w:t>. Información resumida de la Licencia MIT.</w:t>
       </w:r>
     </w:p>
     <w:p>

</xml_diff>